<commit_message>
texto en word añadir comandos
</commit_message>
<xml_diff>
--- a/inicioGit.docx
+++ b/inicioGit.docx
@@ -1509,18 +1509,16 @@
       <w:r>
         <w:t>9 – Después de añadir y modificar otros archivos…</w:t>
       </w:r>
+      <w:r>
+        <w:t xml:space="preserve"> </w:t>
+      </w:r>
+      <w:r>
+        <w:t>hacer add y commit a la vez</w:t>
+      </w:r>
     </w:p>
     <w:p>
       <w:pPr>
         <w:ind w:firstLine="708"/>
-      </w:pPr>
-      <w:r>
-        <w:t>hacer add y commit a la vez</w:t>
-      </w:r>
-    </w:p>
-    <w:p>
-      <w:pPr>
-        <w:ind w:firstLine="708"/>
         <w:rPr>
           <w:b/>
         </w:rPr>
@@ -1535,8 +1533,40 @@
     <w:p/>
     <w:p>
       <w:r>
-        <w:t xml:space="preserve">10 - </w:t>
-      </w:r>
+        <w:t xml:space="preserve">10 </w:t>
+      </w:r>
+      <w:r>
+        <w:t>–</w:t>
+      </w:r>
+      <w:r>
+        <w:t xml:space="preserve"> </w:t>
+      </w:r>
+      <w:r>
+        <w:t>Extra: ver todos los archivos en seg</w:t>
+      </w:r>
+      <w:r>
+        <w:t>u</w:t>
+      </w:r>
+      <w:r>
+        <w:t>imiento en el directorio:</w:t>
+      </w:r>
+    </w:p>
+    <w:p>
+      <w:pPr>
+        <w:rPr>
+          <w:b/>
+        </w:rPr>
+      </w:pPr>
+      <w:r>
+        <w:rPr>
+          <w:b/>
+        </w:rPr>
+        <w:tab/>
+        <w:t>git ls-tree –r master –name-only</w:t>
+      </w:r>
+    </w:p>
+    <w:p/>
+    <w:p>
       <w:bookmarkStart w:id="0" w:name="_GoBack"/>
       <w:bookmarkEnd w:id="0"/>
     </w:p>

</xml_diff>